<commit_message>
updated apuntes bases de datos
</commit_message>
<xml_diff>
--- a/mod5_bases_datos/l1_01_bases_datos.docx
+++ b/mod5_bases_datos/l1_01_bases_datos.docx
@@ -338,88 +338,14 @@
     </w:p>
     <w:p>
       <w:r>
+        <w:rPr>
+          <w:noProof/>
+        </w:rPr>
         <w:drawing>
           <wp:inline distT="0" distB="0" distL="0" distR="0" wp14:anchorId="6F5EE96C" wp14:editId="4A2550C6">
             <wp:extent cx="4968671" cy="3071126"/>
             <wp:effectExtent l="0" t="0" r="3810" b="0"/>
             <wp:docPr id="1" name="Imagen 1"/>
-            <wp:cNvGraphicFramePr>
-              <a:graphicFrameLocks xmlns:a="http://schemas.openxmlformats.org/drawingml/2006/main" noChangeAspect="1"/>
-            </wp:cNvGraphicFramePr>
-            <a:graphic xmlns:a="http://schemas.openxmlformats.org/drawingml/2006/main">
-              <a:graphicData uri="http://schemas.openxmlformats.org/drawingml/2006/picture">
-                <pic:pic xmlns:pic="http://schemas.openxmlformats.org/drawingml/2006/picture">
-                  <pic:nvPicPr>
-                    <pic:cNvPr id="1" name=""/>
-                    <pic:cNvPicPr/>
-                  </pic:nvPicPr>
-                  <pic:blipFill>
-                    <a:blip r:embed="rId5"/>
-                    <a:stretch>
-                      <a:fillRect/>
-                    </a:stretch>
-                  </pic:blipFill>
-                  <pic:spPr>
-                    <a:xfrm>
-                      <a:off x="0" y="0"/>
-                      <a:ext cx="4968671" cy="3071126"/>
-                    </a:xfrm>
-                    <a:prstGeom prst="rect">
-                      <a:avLst/>
-                    </a:prstGeom>
-                  </pic:spPr>
-                </pic:pic>
-              </a:graphicData>
-            </a:graphic>
-          </wp:inline>
-        </w:drawing>
-      </w:r>
-    </w:p>
-    <w:p>
-      <w:r>
-        <w:lastRenderedPageBreak/>
-        <w:drawing>
-          <wp:inline distT="0" distB="0" distL="0" distR="0" wp14:anchorId="2FE41A54" wp14:editId="4CE77560">
-            <wp:extent cx="2506134" cy="3137932"/>
-            <wp:effectExtent l="0" t="0" r="8890" b="5715"/>
-            <wp:docPr id="3" name="Imagen 3"/>
-            <wp:cNvGraphicFramePr>
-              <a:graphicFrameLocks xmlns:a="http://schemas.openxmlformats.org/drawingml/2006/main" noChangeAspect="1"/>
-            </wp:cNvGraphicFramePr>
-            <a:graphic xmlns:a="http://schemas.openxmlformats.org/drawingml/2006/main">
-              <a:graphicData uri="http://schemas.openxmlformats.org/drawingml/2006/picture">
-                <pic:pic xmlns:pic="http://schemas.openxmlformats.org/drawingml/2006/picture">
-                  <pic:nvPicPr>
-                    <pic:cNvPr id="1" name=""/>
-                    <pic:cNvPicPr/>
-                  </pic:nvPicPr>
-                  <pic:blipFill>
-                    <a:blip r:embed="rId6"/>
-                    <a:stretch>
-                      <a:fillRect/>
-                    </a:stretch>
-                  </pic:blipFill>
-                  <pic:spPr>
-                    <a:xfrm>
-                      <a:off x="0" y="0"/>
-                      <a:ext cx="2518607" cy="3153550"/>
-                    </a:xfrm>
-                    <a:prstGeom prst="rect">
-                      <a:avLst/>
-                    </a:prstGeom>
-                  </pic:spPr>
-                </pic:pic>
-              </a:graphicData>
-            </a:graphic>
-          </wp:inline>
-        </w:drawing>
-      </w:r>
-      <w:r>
-        <w:drawing>
-          <wp:inline distT="0" distB="0" distL="0" distR="0" wp14:anchorId="7496420F" wp14:editId="4F442D73">
-            <wp:extent cx="2880610" cy="3101609"/>
-            <wp:effectExtent l="0" t="0" r="0" b="3810"/>
-            <wp:docPr id="2" name="Imagen 2"/>
             <wp:cNvGraphicFramePr>
               <a:graphicFrameLocks xmlns:a="http://schemas.openxmlformats.org/drawingml/2006/main" noChangeAspect="1"/>
             </wp:cNvGraphicFramePr>
@@ -439,7 +365,7 @@
                   <pic:spPr>
                     <a:xfrm>
                       <a:off x="0" y="0"/>
-                      <a:ext cx="2880610" cy="3101609"/>
+                      <a:ext cx="4968671" cy="3071126"/>
                     </a:xfrm>
                     <a:prstGeom prst="rect">
                       <a:avLst/>
@@ -454,11 +380,15 @@
     </w:p>
     <w:p>
       <w:r>
+        <w:rPr>
+          <w:noProof/>
+        </w:rPr>
+        <w:lastRenderedPageBreak/>
         <w:drawing>
-          <wp:inline distT="0" distB="0" distL="0" distR="0" wp14:anchorId="04756C23" wp14:editId="0DD610A0">
-            <wp:extent cx="5612130" cy="358140"/>
-            <wp:effectExtent l="0" t="0" r="7620" b="3810"/>
-            <wp:docPr id="4" name="Imagen 4"/>
+          <wp:inline distT="0" distB="0" distL="0" distR="0" wp14:anchorId="2FE41A54" wp14:editId="4CE77560">
+            <wp:extent cx="2506134" cy="3137932"/>
+            <wp:effectExtent l="0" t="0" r="8890" b="5715"/>
+            <wp:docPr id="3" name="Imagen 3"/>
             <wp:cNvGraphicFramePr>
               <a:graphicFrameLocks xmlns:a="http://schemas.openxmlformats.org/drawingml/2006/main" noChangeAspect="1"/>
             </wp:cNvGraphicFramePr>
@@ -478,7 +408,7 @@
                   <pic:spPr>
                     <a:xfrm>
                       <a:off x="0" y="0"/>
-                      <a:ext cx="5612130" cy="358140"/>
+                      <a:ext cx="2518607" cy="3153550"/>
                     </a:xfrm>
                     <a:prstGeom prst="rect">
                       <a:avLst/>
@@ -490,14 +420,15 @@
           </wp:inline>
         </w:drawing>
       </w:r>
-    </w:p>
-    <w:p>
-      <w:r>
+      <w:r>
+        <w:rPr>
+          <w:noProof/>
+        </w:rPr>
         <w:drawing>
-          <wp:inline distT="0" distB="0" distL="0" distR="0" wp14:anchorId="1C9EFD32" wp14:editId="62BF42E3">
-            <wp:extent cx="5612130" cy="415925"/>
-            <wp:effectExtent l="0" t="0" r="7620" b="3175"/>
-            <wp:docPr id="5" name="Imagen 5"/>
+          <wp:inline distT="0" distB="0" distL="0" distR="0" wp14:anchorId="7496420F" wp14:editId="4F442D73">
+            <wp:extent cx="2880610" cy="3101609"/>
+            <wp:effectExtent l="0" t="0" r="0" b="3810"/>
+            <wp:docPr id="2" name="Imagen 2"/>
             <wp:cNvGraphicFramePr>
               <a:graphicFrameLocks xmlns:a="http://schemas.openxmlformats.org/drawingml/2006/main" noChangeAspect="1"/>
             </wp:cNvGraphicFramePr>
@@ -517,7 +448,7 @@
                   <pic:spPr>
                     <a:xfrm>
                       <a:off x="0" y="0"/>
-                      <a:ext cx="5612130" cy="415925"/>
+                      <a:ext cx="2880610" cy="3101609"/>
                     </a:xfrm>
                     <a:prstGeom prst="rect">
                       <a:avLst/>
@@ -529,12 +460,17 @@
           </wp:inline>
         </w:drawing>
       </w:r>
-      <w:r>
+    </w:p>
+    <w:p>
+      <w:r>
+        <w:rPr>
+          <w:noProof/>
+        </w:rPr>
         <w:drawing>
-          <wp:inline distT="0" distB="0" distL="0" distR="0" wp14:anchorId="6DCB2111" wp14:editId="0655432A">
-            <wp:extent cx="3185436" cy="769687"/>
-            <wp:effectExtent l="0" t="0" r="0" b="0"/>
-            <wp:docPr id="6" name="Imagen 6"/>
+          <wp:inline distT="0" distB="0" distL="0" distR="0" wp14:anchorId="04756C23" wp14:editId="0DD610A0">
+            <wp:extent cx="5612130" cy="358140"/>
+            <wp:effectExtent l="0" t="0" r="7620" b="3810"/>
+            <wp:docPr id="4" name="Imagen 4"/>
             <wp:cNvGraphicFramePr>
               <a:graphicFrameLocks xmlns:a="http://schemas.openxmlformats.org/drawingml/2006/main" noChangeAspect="1"/>
             </wp:cNvGraphicFramePr>
@@ -554,7 +490,7 @@
                   <pic:spPr>
                     <a:xfrm>
                       <a:off x="0" y="0"/>
-                      <a:ext cx="3185436" cy="769687"/>
+                      <a:ext cx="5612130" cy="358140"/>
                     </a:xfrm>
                     <a:prstGeom prst="rect">
                       <a:avLst/>
@@ -569,17 +505,14 @@
     </w:p>
     <w:p>
       <w:r>
-        <w:br w:type="page"/>
-      </w:r>
-    </w:p>
-    <w:p>
-      <w:r>
-        <w:lastRenderedPageBreak/>
+        <w:rPr>
+          <w:noProof/>
+        </w:rPr>
         <w:drawing>
-          <wp:inline distT="0" distB="0" distL="0" distR="0" wp14:anchorId="6366209F" wp14:editId="691F8657">
-            <wp:extent cx="5121084" cy="3162574"/>
-            <wp:effectExtent l="0" t="0" r="3810" b="0"/>
-            <wp:docPr id="7" name="Imagen 7"/>
+          <wp:inline distT="0" distB="0" distL="0" distR="0" wp14:anchorId="1C9EFD32" wp14:editId="62BF42E3">
+            <wp:extent cx="5612130" cy="415925"/>
+            <wp:effectExtent l="0" t="0" r="7620" b="3175"/>
+            <wp:docPr id="5" name="Imagen 5"/>
             <wp:cNvGraphicFramePr>
               <a:graphicFrameLocks xmlns:a="http://schemas.openxmlformats.org/drawingml/2006/main" noChangeAspect="1"/>
             </wp:cNvGraphicFramePr>
@@ -599,7 +532,7 @@
                   <pic:spPr>
                     <a:xfrm>
                       <a:off x="0" y="0"/>
-                      <a:ext cx="5121084" cy="3162574"/>
+                      <a:ext cx="5612130" cy="415925"/>
                     </a:xfrm>
                     <a:prstGeom prst="rect">
                       <a:avLst/>
@@ -611,14 +544,15 @@
           </wp:inline>
         </w:drawing>
       </w:r>
-    </w:p>
-    <w:p>
-      <w:r>
+      <w:r>
+        <w:rPr>
+          <w:noProof/>
+        </w:rPr>
         <w:drawing>
-          <wp:inline distT="0" distB="0" distL="0" distR="0" wp14:anchorId="1BE5D8E9" wp14:editId="5171FEE0">
-            <wp:extent cx="5105842" cy="3505504"/>
+          <wp:inline distT="0" distB="0" distL="0" distR="0" wp14:anchorId="6DCB2111" wp14:editId="0655432A">
+            <wp:extent cx="3185436" cy="769687"/>
             <wp:effectExtent l="0" t="0" r="0" b="0"/>
-            <wp:docPr id="8" name="Imagen 8"/>
+            <wp:docPr id="6" name="Imagen 6"/>
             <wp:cNvGraphicFramePr>
               <a:graphicFrameLocks xmlns:a="http://schemas.openxmlformats.org/drawingml/2006/main" noChangeAspect="1"/>
             </wp:cNvGraphicFramePr>
@@ -638,7 +572,7 @@
                   <pic:spPr>
                     <a:xfrm>
                       <a:off x="0" y="0"/>
-                      <a:ext cx="5105842" cy="3505504"/>
+                      <a:ext cx="3185436" cy="769687"/>
                     </a:xfrm>
                     <a:prstGeom prst="rect">
                       <a:avLst/>
@@ -653,12 +587,20 @@
     </w:p>
     <w:p>
       <w:r>
+        <w:br w:type="page"/>
+      </w:r>
+    </w:p>
+    <w:p>
+      <w:r>
+        <w:rPr>
+          <w:noProof/>
+        </w:rPr>
         <w:lastRenderedPageBreak/>
         <w:drawing>
-          <wp:inline distT="0" distB="0" distL="0" distR="0" wp14:anchorId="408D72AC" wp14:editId="06EAC783">
-            <wp:extent cx="4054191" cy="3825572"/>
-            <wp:effectExtent l="0" t="0" r="3810" b="3810"/>
-            <wp:docPr id="9" name="Imagen 9"/>
+          <wp:inline distT="0" distB="0" distL="0" distR="0" wp14:anchorId="6366209F" wp14:editId="691F8657">
+            <wp:extent cx="5121084" cy="3162574"/>
+            <wp:effectExtent l="0" t="0" r="3810" b="0"/>
+            <wp:docPr id="7" name="Imagen 7"/>
             <wp:cNvGraphicFramePr>
               <a:graphicFrameLocks xmlns:a="http://schemas.openxmlformats.org/drawingml/2006/main" noChangeAspect="1"/>
             </wp:cNvGraphicFramePr>
@@ -678,6 +620,91 @@
                   <pic:spPr>
                     <a:xfrm>
                       <a:off x="0" y="0"/>
+                      <a:ext cx="5121084" cy="3162574"/>
+                    </a:xfrm>
+                    <a:prstGeom prst="rect">
+                      <a:avLst/>
+                    </a:prstGeom>
+                  </pic:spPr>
+                </pic:pic>
+              </a:graphicData>
+            </a:graphic>
+          </wp:inline>
+        </w:drawing>
+      </w:r>
+    </w:p>
+    <w:p>
+      <w:r>
+        <w:rPr>
+          <w:noProof/>
+        </w:rPr>
+        <w:drawing>
+          <wp:inline distT="0" distB="0" distL="0" distR="0" wp14:anchorId="1BE5D8E9" wp14:editId="5171FEE0">
+            <wp:extent cx="5105842" cy="3505504"/>
+            <wp:effectExtent l="0" t="0" r="0" b="0"/>
+            <wp:docPr id="8" name="Imagen 8"/>
+            <wp:cNvGraphicFramePr>
+              <a:graphicFrameLocks xmlns:a="http://schemas.openxmlformats.org/drawingml/2006/main" noChangeAspect="1"/>
+            </wp:cNvGraphicFramePr>
+            <a:graphic xmlns:a="http://schemas.openxmlformats.org/drawingml/2006/main">
+              <a:graphicData uri="http://schemas.openxmlformats.org/drawingml/2006/picture">
+                <pic:pic xmlns:pic="http://schemas.openxmlformats.org/drawingml/2006/picture">
+                  <pic:nvPicPr>
+                    <pic:cNvPr id="1" name=""/>
+                    <pic:cNvPicPr/>
+                  </pic:nvPicPr>
+                  <pic:blipFill>
+                    <a:blip r:embed="rId14"/>
+                    <a:stretch>
+                      <a:fillRect/>
+                    </a:stretch>
+                  </pic:blipFill>
+                  <pic:spPr>
+                    <a:xfrm>
+                      <a:off x="0" y="0"/>
+                      <a:ext cx="5105842" cy="3505504"/>
+                    </a:xfrm>
+                    <a:prstGeom prst="rect">
+                      <a:avLst/>
+                    </a:prstGeom>
+                  </pic:spPr>
+                </pic:pic>
+              </a:graphicData>
+            </a:graphic>
+          </wp:inline>
+        </w:drawing>
+      </w:r>
+    </w:p>
+    <w:p>
+      <w:r>
+        <w:rPr>
+          <w:noProof/>
+        </w:rPr>
+        <w:lastRenderedPageBreak/>
+        <w:drawing>
+          <wp:inline distT="0" distB="0" distL="0" distR="0" wp14:anchorId="408D72AC" wp14:editId="06EAC783">
+            <wp:extent cx="4054191" cy="3825572"/>
+            <wp:effectExtent l="0" t="0" r="3810" b="3810"/>
+            <wp:docPr id="9" name="Imagen 9"/>
+            <wp:cNvGraphicFramePr>
+              <a:graphicFrameLocks xmlns:a="http://schemas.openxmlformats.org/drawingml/2006/main" noChangeAspect="1"/>
+            </wp:cNvGraphicFramePr>
+            <a:graphic xmlns:a="http://schemas.openxmlformats.org/drawingml/2006/main">
+              <a:graphicData uri="http://schemas.openxmlformats.org/drawingml/2006/picture">
+                <pic:pic xmlns:pic="http://schemas.openxmlformats.org/drawingml/2006/picture">
+                  <pic:nvPicPr>
+                    <pic:cNvPr id="1" name=""/>
+                    <pic:cNvPicPr/>
+                  </pic:nvPicPr>
+                  <pic:blipFill>
+                    <a:blip r:embed="rId15"/>
+                    <a:stretch>
+                      <a:fillRect/>
+                    </a:stretch>
+                  </pic:blipFill>
+                  <pic:spPr>
+                    <a:xfrm>
+                      <a:off x="0" y="0"/>
                       <a:ext cx="4054191" cy="3825572"/>
                     </a:xfrm>
                     <a:prstGeom prst="rect">
@@ -690,9 +717,679 @@
           </wp:inline>
         </w:drawing>
       </w:r>
+    </w:p>
+    <w:p>
+      <w:r>
+        <w:drawing>
+          <wp:inline distT="0" distB="0" distL="0" distR="0" wp14:anchorId="6BDF649A" wp14:editId="53150427">
+            <wp:extent cx="4176122" cy="1386960"/>
+            <wp:effectExtent l="0" t="0" r="0" b="3810"/>
+            <wp:docPr id="11" name="Imagen 11"/>
+            <wp:cNvGraphicFramePr>
+              <a:graphicFrameLocks xmlns:a="http://schemas.openxmlformats.org/drawingml/2006/main" noChangeAspect="1"/>
+            </wp:cNvGraphicFramePr>
+            <a:graphic xmlns:a="http://schemas.openxmlformats.org/drawingml/2006/main">
+              <a:graphicData uri="http://schemas.openxmlformats.org/drawingml/2006/picture">
+                <pic:pic xmlns:pic="http://schemas.openxmlformats.org/drawingml/2006/picture">
+                  <pic:nvPicPr>
+                    <pic:cNvPr id="1" name=""/>
+                    <pic:cNvPicPr/>
+                  </pic:nvPicPr>
+                  <pic:blipFill>
+                    <a:blip r:embed="rId16"/>
+                    <a:stretch>
+                      <a:fillRect/>
+                    </a:stretch>
+                  </pic:blipFill>
+                  <pic:spPr>
+                    <a:xfrm>
+                      <a:off x="0" y="0"/>
+                      <a:ext cx="4176122" cy="1386960"/>
+                    </a:xfrm>
+                    <a:prstGeom prst="rect">
+                      <a:avLst/>
+                    </a:prstGeom>
+                  </pic:spPr>
+                </pic:pic>
+              </a:graphicData>
+            </a:graphic>
+          </wp:inline>
+        </w:drawing>
+      </w:r>
+    </w:p>
+    <w:p>
+      <w:r>
+        <w:t>Esto nos daría aquellos clientes cuyos emails NO terminen en email.com</w:t>
+      </w:r>
+    </w:p>
+    <w:p>
+      <w:r>
+        <w:lastRenderedPageBreak/>
+        <w:drawing>
+          <wp:inline distT="0" distB="0" distL="0" distR="0" wp14:anchorId="1814294B" wp14:editId="5D53C2BD">
+            <wp:extent cx="4816257" cy="3330229"/>
+            <wp:effectExtent l="0" t="0" r="3810" b="3810"/>
+            <wp:docPr id="12" name="Imagen 12"/>
+            <wp:cNvGraphicFramePr>
+              <a:graphicFrameLocks xmlns:a="http://schemas.openxmlformats.org/drawingml/2006/main" noChangeAspect="1"/>
+            </wp:cNvGraphicFramePr>
+            <a:graphic xmlns:a="http://schemas.openxmlformats.org/drawingml/2006/main">
+              <a:graphicData uri="http://schemas.openxmlformats.org/drawingml/2006/picture">
+                <pic:pic xmlns:pic="http://schemas.openxmlformats.org/drawingml/2006/picture">
+                  <pic:nvPicPr>
+                    <pic:cNvPr id="1" name=""/>
+                    <pic:cNvPicPr/>
+                  </pic:nvPicPr>
+                  <pic:blipFill>
+                    <a:blip r:embed="rId17"/>
+                    <a:stretch>
+                      <a:fillRect/>
+                    </a:stretch>
+                  </pic:blipFill>
+                  <pic:spPr>
+                    <a:xfrm>
+                      <a:off x="0" y="0"/>
+                      <a:ext cx="4816257" cy="3330229"/>
+                    </a:xfrm>
+                    <a:prstGeom prst="rect">
+                      <a:avLst/>
+                    </a:prstGeom>
+                  </pic:spPr>
+                </pic:pic>
+              </a:graphicData>
+            </a:graphic>
+          </wp:inline>
+        </w:drawing>
+      </w:r>
+    </w:p>
+    <w:p>
+      <w:r>
+        <w:t>Aunque sea el mismo campo en el que busco, debo esp</w:t>
+      </w:r>
+      <w:r>
+        <w:t>ecificarlo en ambas condiciones.</w:t>
+      </w:r>
+    </w:p>
+    <w:p>
+      <w:r>
+        <w:lastRenderedPageBreak/>
+        <w:drawing>
+          <wp:inline distT="0" distB="0" distL="0" distR="0" wp14:anchorId="67D523CC" wp14:editId="1AA13E38">
+            <wp:extent cx="5014395" cy="4587638"/>
+            <wp:effectExtent l="0" t="0" r="0" b="3810"/>
+            <wp:docPr id="13" name="Imagen 13"/>
+            <wp:cNvGraphicFramePr>
+              <a:graphicFrameLocks xmlns:a="http://schemas.openxmlformats.org/drawingml/2006/main" noChangeAspect="1"/>
+            </wp:cNvGraphicFramePr>
+            <a:graphic xmlns:a="http://schemas.openxmlformats.org/drawingml/2006/main">
+              <a:graphicData uri="http://schemas.openxmlformats.org/drawingml/2006/picture">
+                <pic:pic xmlns:pic="http://schemas.openxmlformats.org/drawingml/2006/picture">
+                  <pic:nvPicPr>
+                    <pic:cNvPr id="1" name=""/>
+                    <pic:cNvPicPr/>
+                  </pic:nvPicPr>
+                  <pic:blipFill>
+                    <a:blip r:embed="rId18"/>
+                    <a:stretch>
+                      <a:fillRect/>
+                    </a:stretch>
+                  </pic:blipFill>
+                  <pic:spPr>
+                    <a:xfrm>
+                      <a:off x="0" y="0"/>
+                      <a:ext cx="5014395" cy="4587638"/>
+                    </a:xfrm>
+                    <a:prstGeom prst="rect">
+                      <a:avLst/>
+                    </a:prstGeom>
+                  </pic:spPr>
+                </pic:pic>
+              </a:graphicData>
+            </a:graphic>
+          </wp:inline>
+        </w:drawing>
+      </w:r>
+    </w:p>
+    <w:p>
+      <w:r>
+        <w:t xml:space="preserve">Otra manera de dar condiciones es usando IN y dando una lista. </w:t>
+      </w:r>
+    </w:p>
+    <w:p>
+      <w:r>
+        <w:drawing>
+          <wp:inline distT="0" distB="0" distL="0" distR="0" wp14:anchorId="39231967" wp14:editId="13DADFCA">
+            <wp:extent cx="4900085" cy="2819644"/>
+            <wp:effectExtent l="0" t="0" r="0" b="0"/>
+            <wp:docPr id="14" name="Imagen 14"/>
+            <wp:cNvGraphicFramePr>
+              <a:graphicFrameLocks xmlns:a="http://schemas.openxmlformats.org/drawingml/2006/main" noChangeAspect="1"/>
+            </wp:cNvGraphicFramePr>
+            <a:graphic xmlns:a="http://schemas.openxmlformats.org/drawingml/2006/main">
+              <a:graphicData uri="http://schemas.openxmlformats.org/drawingml/2006/picture">
+                <pic:pic xmlns:pic="http://schemas.openxmlformats.org/drawingml/2006/picture">
+                  <pic:nvPicPr>
+                    <pic:cNvPr id="1" name=""/>
+                    <pic:cNvPicPr/>
+                  </pic:nvPicPr>
+                  <pic:blipFill>
+                    <a:blip r:embed="rId19"/>
+                    <a:stretch>
+                      <a:fillRect/>
+                    </a:stretch>
+                  </pic:blipFill>
+                  <pic:spPr>
+                    <a:xfrm>
+                      <a:off x="0" y="0"/>
+                      <a:ext cx="4900085" cy="2819644"/>
+                    </a:xfrm>
+                    <a:prstGeom prst="rect">
+                      <a:avLst/>
+                    </a:prstGeom>
+                  </pic:spPr>
+                </pic:pic>
+              </a:graphicData>
+            </a:graphic>
+          </wp:inline>
+        </w:drawing>
+      </w:r>
+    </w:p>
+    <w:p/>
+    <w:p>
+      <w:pPr>
+        <w:jc w:val="center"/>
+        <w:rPr>
+          <w:b/>
+          <w:sz w:val="28"/>
+        </w:rPr>
+      </w:pPr>
+      <w:r>
+        <w:rPr>
+          <w:b/>
+          <w:sz w:val="28"/>
+        </w:rPr>
+        <w:lastRenderedPageBreak/>
+        <w:t>Uso de funciones en consultas</w:t>
+      </w:r>
+    </w:p>
+    <w:p>
+      <w:pPr>
+        <w:rPr>
+          <w:sz w:val="24"/>
+        </w:rPr>
+      </w:pPr>
+      <w:r>
+        <w:rPr>
+          <w:sz w:val="24"/>
+        </w:rPr>
+        <w:t xml:space="preserve">Se pueden usar funciones para transformar datos, dando como argumento el nombre de un campo. </w:t>
+      </w:r>
+    </w:p>
+    <w:p>
+      <w:r>
+        <w:t xml:space="preserve"> </w:t>
+      </w:r>
+      <w:r>
+        <w:drawing>
+          <wp:inline distT="0" distB="0" distL="0" distR="0" wp14:anchorId="636A11CC" wp14:editId="072E91C4">
+            <wp:extent cx="3124471" cy="1707028"/>
+            <wp:effectExtent l="0" t="0" r="0" b="7620"/>
+            <wp:docPr id="15" name="Imagen 15"/>
+            <wp:cNvGraphicFramePr>
+              <a:graphicFrameLocks xmlns:a="http://schemas.openxmlformats.org/drawingml/2006/main" noChangeAspect="1"/>
+            </wp:cNvGraphicFramePr>
+            <a:graphic xmlns:a="http://schemas.openxmlformats.org/drawingml/2006/main">
+              <a:graphicData uri="http://schemas.openxmlformats.org/drawingml/2006/picture">
+                <pic:pic xmlns:pic="http://schemas.openxmlformats.org/drawingml/2006/picture">
+                  <pic:nvPicPr>
+                    <pic:cNvPr id="1" name=""/>
+                    <pic:cNvPicPr/>
+                  </pic:nvPicPr>
+                  <pic:blipFill>
+                    <a:blip r:embed="rId20"/>
+                    <a:stretch>
+                      <a:fillRect/>
+                    </a:stretch>
+                  </pic:blipFill>
+                  <pic:spPr>
+                    <a:xfrm>
+                      <a:off x="0" y="0"/>
+                      <a:ext cx="3124471" cy="1707028"/>
+                    </a:xfrm>
+                    <a:prstGeom prst="rect">
+                      <a:avLst/>
+                    </a:prstGeom>
+                  </pic:spPr>
+                </pic:pic>
+              </a:graphicData>
+            </a:graphic>
+          </wp:inline>
+        </w:drawing>
+      </w:r>
+    </w:p>
+    <w:p>
+      <w:pPr>
+        <w:rPr>
+          <w:lang w:val="en-US"/>
+        </w:rPr>
+      </w:pPr>
+      <w:proofErr w:type="spellStart"/>
+      <w:r>
+        <w:rPr>
+          <w:lang w:val="en-US"/>
+        </w:rPr>
+        <w:t>Ej</w:t>
+      </w:r>
+      <w:proofErr w:type="spellEnd"/>
+      <w:r>
+        <w:rPr>
+          <w:lang w:val="en-US"/>
+        </w:rPr>
+        <w:t>: SELECT upper (</w:t>
+      </w:r>
+      <w:proofErr w:type="spellStart"/>
+      <w:r>
+        <w:rPr>
+          <w:lang w:val="en-US"/>
+        </w:rPr>
+        <w:t>columna</w:t>
+      </w:r>
+      <w:proofErr w:type="spellEnd"/>
+      <w:r>
+        <w:rPr>
+          <w:lang w:val="en-US"/>
+        </w:rPr>
+        <w:t xml:space="preserve">) FROM </w:t>
+      </w:r>
+      <w:r>
+        <w:rPr>
+          <w:lang w:val="en-US"/>
+        </w:rPr>
+        <w:t>table</w:t>
+      </w:r>
+    </w:p>
+    <w:p>
+      <w:r>
+        <w:t xml:space="preserve">En estos casos, la </w:t>
+      </w:r>
+      <w:proofErr w:type="spellStart"/>
+      <w:r>
+        <w:t>conversion</w:t>
+      </w:r>
+      <w:proofErr w:type="spellEnd"/>
+      <w:r>
+        <w:t xml:space="preserve"> a</w:t>
+      </w:r>
+      <w:r>
+        <w:t xml:space="preserve"> mayúscula solo aparecerá cuando SQL nos muestre los resultados, la tabla original no es modificada. </w:t>
+      </w:r>
+    </w:p>
+    <w:p>
+      <w:proofErr w:type="spellStart"/>
+      <w:r>
+        <w:t>Tambien</w:t>
+      </w:r>
+      <w:proofErr w:type="spellEnd"/>
+      <w:r>
+        <w:t xml:space="preserve"> hay funciones de agrupación como:</w:t>
+      </w:r>
+    </w:p>
+    <w:p>
+      <w:r>
+        <w:drawing>
+          <wp:inline distT="0" distB="0" distL="0" distR="0" wp14:anchorId="32F7C8ED" wp14:editId="09A7D3B8">
+            <wp:extent cx="2530059" cy="1508891"/>
+            <wp:effectExtent l="0" t="0" r="3810" b="0"/>
+            <wp:docPr id="16" name="Imagen 16"/>
+            <wp:cNvGraphicFramePr>
+              <a:graphicFrameLocks xmlns:a="http://schemas.openxmlformats.org/drawingml/2006/main" noChangeAspect="1"/>
+            </wp:cNvGraphicFramePr>
+            <a:graphic xmlns:a="http://schemas.openxmlformats.org/drawingml/2006/main">
+              <a:graphicData uri="http://schemas.openxmlformats.org/drawingml/2006/picture">
+                <pic:pic xmlns:pic="http://schemas.openxmlformats.org/drawingml/2006/picture">
+                  <pic:nvPicPr>
+                    <pic:cNvPr id="1" name=""/>
+                    <pic:cNvPicPr/>
+                  </pic:nvPicPr>
+                  <pic:blipFill>
+                    <a:blip r:embed="rId21"/>
+                    <a:stretch>
+                      <a:fillRect/>
+                    </a:stretch>
+                  </pic:blipFill>
+                  <pic:spPr>
+                    <a:xfrm>
+                      <a:off x="0" y="0"/>
+                      <a:ext cx="2530059" cy="1508891"/>
+                    </a:xfrm>
+                    <a:prstGeom prst="rect">
+                      <a:avLst/>
+                    </a:prstGeom>
+                  </pic:spPr>
+                </pic:pic>
+              </a:graphicData>
+            </a:graphic>
+          </wp:inline>
+        </w:drawing>
+      </w:r>
+    </w:p>
+    <w:p>
+      <w:proofErr w:type="spellStart"/>
+      <w:r>
+        <w:t>Ej</w:t>
+      </w:r>
+      <w:proofErr w:type="spellEnd"/>
+      <w:r>
+        <w:t xml:space="preserve">: SELECT </w:t>
+      </w:r>
+      <w:proofErr w:type="spellStart"/>
+      <w:r>
+        <w:t>max</w:t>
+      </w:r>
+      <w:proofErr w:type="spellEnd"/>
+      <w:r>
+        <w:t xml:space="preserve"> (columna) FROM </w:t>
+      </w:r>
+      <w:proofErr w:type="spellStart"/>
+      <w:r>
+        <w:t>table</w:t>
+      </w:r>
+      <w:proofErr w:type="spellEnd"/>
+      <w:r>
+        <w:t xml:space="preserve"> nos </w:t>
+      </w:r>
+      <w:proofErr w:type="spellStart"/>
+      <w:r>
+        <w:t>dara</w:t>
+      </w:r>
+      <w:proofErr w:type="spellEnd"/>
+      <w:r>
+        <w:t xml:space="preserve"> el</w:t>
+      </w:r>
+      <w:r>
+        <w:t xml:space="preserve"> dato </w:t>
+      </w:r>
+      <w:proofErr w:type="spellStart"/>
+      <w:r>
+        <w:t>mas</w:t>
+      </w:r>
+      <w:proofErr w:type="spellEnd"/>
+      <w:r>
+        <w:t xml:space="preserve"> alto de esa columna. </w:t>
+      </w:r>
+    </w:p>
+    <w:p>
+      <w:r>
+        <w:lastRenderedPageBreak/>
+        <w:drawing>
+          <wp:inline distT="0" distB="0" distL="0" distR="0" wp14:anchorId="79A20F66" wp14:editId="79AFCDE5">
+            <wp:extent cx="4351397" cy="2705334"/>
+            <wp:effectExtent l="0" t="0" r="0" b="0"/>
+            <wp:docPr id="17" name="Imagen 17"/>
+            <wp:cNvGraphicFramePr>
+              <a:graphicFrameLocks xmlns:a="http://schemas.openxmlformats.org/drawingml/2006/main" noChangeAspect="1"/>
+            </wp:cNvGraphicFramePr>
+            <a:graphic xmlns:a="http://schemas.openxmlformats.org/drawingml/2006/main">
+              <a:graphicData uri="http://schemas.openxmlformats.org/drawingml/2006/picture">
+                <pic:pic xmlns:pic="http://schemas.openxmlformats.org/drawingml/2006/picture">
+                  <pic:nvPicPr>
+                    <pic:cNvPr id="1" name=""/>
+                    <pic:cNvPicPr/>
+                  </pic:nvPicPr>
+                  <pic:blipFill>
+                    <a:blip r:embed="rId22"/>
+                    <a:stretch>
+                      <a:fillRect/>
+                    </a:stretch>
+                  </pic:blipFill>
+                  <pic:spPr>
+                    <a:xfrm>
+                      <a:off x="0" y="0"/>
+                      <a:ext cx="4351397" cy="2705334"/>
+                    </a:xfrm>
+                    <a:prstGeom prst="rect">
+                      <a:avLst/>
+                    </a:prstGeom>
+                  </pic:spPr>
+                </pic:pic>
+              </a:graphicData>
+            </a:graphic>
+          </wp:inline>
+        </w:drawing>
+      </w:r>
+    </w:p>
+    <w:p/>
+    <w:p>
+      <w:r>
+        <w:t xml:space="preserve">Ejercicios </w:t>
+      </w:r>
+    </w:p>
+    <w:p>
+      <w:r>
+        <w:t xml:space="preserve">Muestra el nombre de todos los productos en </w:t>
+      </w:r>
+      <w:r>
+        <w:t xml:space="preserve">mayúsculas, junto con su precio </w:t>
+      </w:r>
+      <w:r>
+        <w:t>redondeado sin decimales</w:t>
+      </w:r>
+      <w:r>
+        <w:t>.</w:t>
+      </w:r>
+    </w:p>
+    <w:p>
+      <w:r>
+        <w:drawing>
+          <wp:inline distT="0" distB="0" distL="0" distR="0" wp14:anchorId="03CDA089" wp14:editId="5FE28F17">
+            <wp:extent cx="3711262" cy="815411"/>
+            <wp:effectExtent l="0" t="0" r="3810" b="3810"/>
+            <wp:docPr id="18" name="Imagen 18"/>
+            <wp:cNvGraphicFramePr>
+              <a:graphicFrameLocks xmlns:a="http://schemas.openxmlformats.org/drawingml/2006/main" noChangeAspect="1"/>
+            </wp:cNvGraphicFramePr>
+            <a:graphic xmlns:a="http://schemas.openxmlformats.org/drawingml/2006/main">
+              <a:graphicData uri="http://schemas.openxmlformats.org/drawingml/2006/picture">
+                <pic:pic xmlns:pic="http://schemas.openxmlformats.org/drawingml/2006/picture">
+                  <pic:nvPicPr>
+                    <pic:cNvPr id="1" name=""/>
+                    <pic:cNvPicPr/>
+                  </pic:nvPicPr>
+                  <pic:blipFill>
+                    <a:blip r:embed="rId23"/>
+                    <a:stretch>
+                      <a:fillRect/>
+                    </a:stretch>
+                  </pic:blipFill>
+                  <pic:spPr>
+                    <a:xfrm>
+                      <a:off x="0" y="0"/>
+                      <a:ext cx="3711262" cy="815411"/>
+                    </a:xfrm>
+                    <a:prstGeom prst="rect">
+                      <a:avLst/>
+                    </a:prstGeom>
+                  </pic:spPr>
+                </pic:pic>
+              </a:graphicData>
+            </a:graphic>
+          </wp:inline>
+        </w:drawing>
+      </w:r>
+    </w:p>
+    <w:p>
+      <w:r>
+        <w:t>Lista los nombres completos de los clientes y la longitu</w:t>
+      </w:r>
+      <w:r>
+        <w:t>d (número de caracteres) de sus nombres.</w:t>
+      </w:r>
+      <w:r>
+        <w:drawing>
+          <wp:inline distT="0" distB="0" distL="0" distR="0" wp14:anchorId="3BCA10AD" wp14:editId="40786457">
+            <wp:extent cx="4549534" cy="2682472"/>
+            <wp:effectExtent l="0" t="0" r="3810" b="3810"/>
+            <wp:docPr id="19" name="Imagen 19"/>
+            <wp:cNvGraphicFramePr>
+              <a:graphicFrameLocks xmlns:a="http://schemas.openxmlformats.org/drawingml/2006/main" noChangeAspect="1"/>
+            </wp:cNvGraphicFramePr>
+            <a:graphic xmlns:a="http://schemas.openxmlformats.org/drawingml/2006/main">
+              <a:graphicData uri="http://schemas.openxmlformats.org/drawingml/2006/picture">
+                <pic:pic xmlns:pic="http://schemas.openxmlformats.org/drawingml/2006/picture">
+                  <pic:nvPicPr>
+                    <pic:cNvPr id="1" name=""/>
+                    <pic:cNvPicPr/>
+                  </pic:nvPicPr>
+                  <pic:blipFill>
+                    <a:blip r:embed="rId24"/>
+                    <a:stretch>
+                      <a:fillRect/>
+                    </a:stretch>
+                  </pic:blipFill>
+                  <pic:spPr>
+                    <a:xfrm>
+                      <a:off x="0" y="0"/>
+                      <a:ext cx="4549534" cy="2682472"/>
+                    </a:xfrm>
+                    <a:prstGeom prst="rect">
+                      <a:avLst/>
+                    </a:prstGeom>
+                  </pic:spPr>
+                </pic:pic>
+              </a:graphicData>
+            </a:graphic>
+          </wp:inline>
+        </w:drawing>
+      </w:r>
+    </w:p>
+    <w:p/>
+    <w:p/>
+    <w:p>
+      <w:r>
+        <w:lastRenderedPageBreak/>
+        <w:t>Muestra productos con su nombre en mayúsculas, p</w:t>
+      </w:r>
+      <w:r>
+        <w:t xml:space="preserve">recio redondeado a 1 decimal, y </w:t>
+      </w:r>
+      <w:r>
+        <w:t>días desde su creación.</w:t>
+      </w:r>
+    </w:p>
+    <w:p>
+      <w:r>
+        <w:t>Selecciona clientes cuyo nombre tenga más de 10 car</w:t>
+      </w:r>
+      <w:r>
+        <w:t xml:space="preserve">acteres, mostrando el nombre en </w:t>
+      </w:r>
+      <w:r>
+        <w:t>mayúsculas.</w:t>
+      </w:r>
+    </w:p>
+    <w:p>
+      <w:r>
+        <w:drawing>
+          <wp:inline distT="0" distB="0" distL="0" distR="0" wp14:anchorId="65B3C6CF" wp14:editId="36DA5472">
+            <wp:extent cx="3795089" cy="1044030"/>
+            <wp:effectExtent l="0" t="0" r="0" b="3810"/>
+            <wp:docPr id="20" name="Imagen 20"/>
+            <wp:cNvGraphicFramePr>
+              <a:graphicFrameLocks xmlns:a="http://schemas.openxmlformats.org/drawingml/2006/main" noChangeAspect="1"/>
+            </wp:cNvGraphicFramePr>
+            <a:graphic xmlns:a="http://schemas.openxmlformats.org/drawingml/2006/main">
+              <a:graphicData uri="http://schemas.openxmlformats.org/drawingml/2006/picture">
+                <pic:pic xmlns:pic="http://schemas.openxmlformats.org/drawingml/2006/picture">
+                  <pic:nvPicPr>
+                    <pic:cNvPr id="1" name=""/>
+                    <pic:cNvPicPr/>
+                  </pic:nvPicPr>
+                  <pic:blipFill>
+                    <a:blip r:embed="rId25"/>
+                    <a:stretch>
+                      <a:fillRect/>
+                    </a:stretch>
+                  </pic:blipFill>
+                  <pic:spPr>
+                    <a:xfrm>
+                      <a:off x="0" y="0"/>
+                      <a:ext cx="3795089" cy="1044030"/>
+                    </a:xfrm>
+                    <a:prstGeom prst="rect">
+                      <a:avLst/>
+                    </a:prstGeom>
+                  </pic:spPr>
+                </pic:pic>
+              </a:graphicData>
+            </a:graphic>
+          </wp:inline>
+        </w:drawing>
+      </w:r>
+    </w:p>
+    <w:p>
+      <w:r>
+        <w:t>Muestra productos con su categoría en mayúsculas y el prec</w:t>
+      </w:r>
+      <w:r>
+        <w:t xml:space="preserve">io original vs precio con </w:t>
+      </w:r>
+      <w:r>
+        <w:t>10% de descuento (redondeado a 2 decimales)</w:t>
+      </w:r>
+    </w:p>
+    <w:p>
+      <w:r>
+        <w:drawing>
+          <wp:inline distT="0" distB="0" distL="0" distR="0" wp14:anchorId="3BF73057" wp14:editId="1EFB825E">
+            <wp:extent cx="5464013" cy="3452159"/>
+            <wp:effectExtent l="0" t="0" r="3810" b="0"/>
+            <wp:docPr id="21" name="Imagen 21"/>
+            <wp:cNvGraphicFramePr>
+              <a:graphicFrameLocks xmlns:a="http://schemas.openxmlformats.org/drawingml/2006/main" noChangeAspect="1"/>
+            </wp:cNvGraphicFramePr>
+            <a:graphic xmlns:a="http://schemas.openxmlformats.org/drawingml/2006/main">
+              <a:graphicData uri="http://schemas.openxmlformats.org/drawingml/2006/picture">
+                <pic:pic xmlns:pic="http://schemas.openxmlformats.org/drawingml/2006/picture">
+                  <pic:nvPicPr>
+                    <pic:cNvPr id="1" name=""/>
+                    <pic:cNvPicPr/>
+                  </pic:nvPicPr>
+                  <pic:blipFill>
+                    <a:blip r:embed="rId26"/>
+                    <a:stretch>
+                      <a:fillRect/>
+                    </a:stretch>
+                  </pic:blipFill>
+                  <pic:spPr>
+                    <a:xfrm>
+                      <a:off x="0" y="0"/>
+                      <a:ext cx="5464013" cy="3452159"/>
+                    </a:xfrm>
+                    <a:prstGeom prst="rect">
+                      <a:avLst/>
+                    </a:prstGeom>
+                  </pic:spPr>
+                </pic:pic>
+              </a:graphicData>
+            </a:graphic>
+          </wp:inline>
+        </w:drawing>
+      </w:r>
+    </w:p>
+    <w:p>
+      <w:r>
+        <w:t>Lista todos los productos con su nombre y la p</w:t>
+      </w:r>
+      <w:r>
+        <w:t xml:space="preserve">rimera letra de cada palabra en </w:t>
+      </w:r>
       <w:bookmarkStart w:id="0" w:name="_GoBack"/>
       <w:bookmarkEnd w:id="0"/>
-    </w:p>
+      <w:r>
+        <w:t>mayúscula (usa INITCAP).</w:t>
+      </w:r>
+    </w:p>
+    <w:p/>
     <w:sectPr>
       <w:pgSz w:w="12240" w:h="15840"/>
       <w:pgMar w:top="1417" w:right="1701" w:bottom="1417" w:left="1701" w:header="708" w:footer="708" w:gutter="0"/>
@@ -701,6 +1398,56 @@
     </w:sectPr>
   </w:body>
 </w:document>
+</file>
+
+<file path=word/endnotes.xml><?xml version="1.0" encoding="utf-8"?>
+<w:endnotes xmlns:wpc="http://schemas.microsoft.com/office/word/2010/wordprocessingCanvas" xmlns:mc="http://schemas.openxmlformats.org/markup-compatibility/2006" xmlns:o="urn:schemas-microsoft-com:office:office" xmlns:r="http://schemas.openxmlformats.org/officeDocument/2006/relationships" xmlns:m="http://schemas.openxmlformats.org/officeDocument/2006/math" xmlns:v="urn:schemas-microsoft-com:vml" xmlns:wp14="http://schemas.microsoft.com/office/word/2010/wordprocessingDrawing" xmlns:wp="http://schemas.openxmlformats.org/drawingml/2006/wordprocessingDrawing" xmlns:w10="urn:schemas-microsoft-com:office:word" xmlns:w="http://schemas.openxmlformats.org/wordprocessingml/2006/main" xmlns:w14="http://schemas.microsoft.com/office/word/2010/wordml" xmlns:w15="http://schemas.microsoft.com/office/word/2012/wordml" xmlns:wpg="http://schemas.microsoft.com/office/word/2010/wordprocessingGroup" xmlns:wpi="http://schemas.microsoft.com/office/word/2010/wordprocessingInk" xmlns:wne="http://schemas.microsoft.com/office/word/2006/wordml" xmlns:wps="http://schemas.microsoft.com/office/word/2010/wordprocessingShape" mc:Ignorable="w14 w15 wp14">
+  <w:endnote w:type="separator" w:id="-1">
+    <w:p>
+      <w:pPr>
+        <w:spacing w:after="0" w:line="240" w:lineRule="auto"/>
+      </w:pPr>
+      <w:r>
+        <w:separator/>
+      </w:r>
+    </w:p>
+  </w:endnote>
+  <w:endnote w:type="continuationSeparator" w:id="0">
+    <w:p>
+      <w:pPr>
+        <w:spacing w:after="0" w:line="240" w:lineRule="auto"/>
+      </w:pPr>
+      <w:r>
+        <w:continuationSeparator/>
+      </w:r>
+    </w:p>
+  </w:endnote>
+</w:endnotes>
+</file>
+
+<file path=word/footnotes.xml><?xml version="1.0" encoding="utf-8"?>
+<w:footnotes xmlns:wpc="http://schemas.microsoft.com/office/word/2010/wordprocessingCanvas" xmlns:mc="http://schemas.openxmlformats.org/markup-compatibility/2006" xmlns:o="urn:schemas-microsoft-com:office:office" xmlns:r="http://schemas.openxmlformats.org/officeDocument/2006/relationships" xmlns:m="http://schemas.openxmlformats.org/officeDocument/2006/math" xmlns:v="urn:schemas-microsoft-com:vml" xmlns:wp14="http://schemas.microsoft.com/office/word/2010/wordprocessingDrawing" xmlns:wp="http://schemas.openxmlformats.org/drawingml/2006/wordprocessingDrawing" xmlns:w10="urn:schemas-microsoft-com:office:word" xmlns:w="http://schemas.openxmlformats.org/wordprocessingml/2006/main" xmlns:w14="http://schemas.microsoft.com/office/word/2010/wordml" xmlns:w15="http://schemas.microsoft.com/office/word/2012/wordml" xmlns:wpg="http://schemas.microsoft.com/office/word/2010/wordprocessingGroup" xmlns:wpi="http://schemas.microsoft.com/office/word/2010/wordprocessingInk" xmlns:wne="http://schemas.microsoft.com/office/word/2006/wordml" xmlns:wps="http://schemas.microsoft.com/office/word/2010/wordprocessingShape" mc:Ignorable="w14 w15 wp14">
+  <w:footnote w:type="separator" w:id="-1">
+    <w:p>
+      <w:pPr>
+        <w:spacing w:after="0" w:line="240" w:lineRule="auto"/>
+      </w:pPr>
+      <w:r>
+        <w:separator/>
+      </w:r>
+    </w:p>
+  </w:footnote>
+  <w:footnote w:type="continuationSeparator" w:id="0">
+    <w:p>
+      <w:pPr>
+        <w:spacing w:after="0" w:line="240" w:lineRule="auto"/>
+      </w:pPr>
+      <w:r>
+        <w:continuationSeparator/>
+      </w:r>
+    </w:p>
+  </w:footnote>
+</w:footnotes>
 </file>
 
 <file path=word/numbering.xml><?xml version="1.0" encoding="utf-8"?>
@@ -1616,6 +2363,50 @@
       <w:contextualSpacing/>
     </w:pPr>
   </w:style>
+  <w:style w:type="paragraph" w:styleId="Encabezado">
+    <w:name w:val="header"/>
+    <w:basedOn w:val="Normal"/>
+    <w:link w:val="EncabezadoCar"/>
+    <w:uiPriority w:val="99"/>
+    <w:unhideWhenUsed/>
+    <w:rsid w:val="00617099"/>
+    <w:pPr>
+      <w:tabs>
+        <w:tab w:val="center" w:pos="4419"/>
+        <w:tab w:val="right" w:pos="8838"/>
+      </w:tabs>
+      <w:spacing w:after="0" w:line="240" w:lineRule="auto"/>
+    </w:pPr>
+  </w:style>
+  <w:style w:type="character" w:customStyle="1" w:styleId="EncabezadoCar">
+    <w:name w:val="Encabezado Car"/>
+    <w:basedOn w:val="Fuentedeprrafopredeter"/>
+    <w:link w:val="Encabezado"/>
+    <w:uiPriority w:val="99"/>
+    <w:rsid w:val="00617099"/>
+  </w:style>
+  <w:style w:type="paragraph" w:styleId="Piedepgina">
+    <w:name w:val="footer"/>
+    <w:basedOn w:val="Normal"/>
+    <w:link w:val="PiedepginaCar"/>
+    <w:uiPriority w:val="99"/>
+    <w:unhideWhenUsed/>
+    <w:rsid w:val="00617099"/>
+    <w:pPr>
+      <w:tabs>
+        <w:tab w:val="center" w:pos="4419"/>
+        <w:tab w:val="right" w:pos="8838"/>
+      </w:tabs>
+      <w:spacing w:after="0" w:line="240" w:lineRule="auto"/>
+    </w:pPr>
+  </w:style>
+  <w:style w:type="character" w:customStyle="1" w:styleId="PiedepginaCar">
+    <w:name w:val="Pie de página Car"/>
+    <w:basedOn w:val="Fuentedeprrafopredeter"/>
+    <w:link w:val="Piedepgina"/>
+    <w:uiPriority w:val="99"/>
+    <w:rsid w:val="00617099"/>
+  </w:style>
 </w:styles>
 </file>
 

</xml_diff>